<commit_message>
docs: update summary file
Update summary file.
</commit_message>
<xml_diff>
--- a/Project-5-VR-Gallery/documentation/Andrea Curry.docx
+++ b/Project-5-VR-Gallery/documentation/Andrea Curry.docx
@@ -85,8 +85,6 @@
             <w:r>
               <w:t>32</w:t>
             </w:r>
-            <w:bookmarkStart w:id="0" w:name="_GoBack"/>
-            <w:bookmarkEnd w:id="0"/>
             <w:r>
               <w:t>”</w:t>
             </w:r>
@@ -118,13 +116,10 @@
               <w:t>Andrea Curry is a hard-working mother.  She has two amazing kids and a loving husband.  She does everything in her power to create goodness all around her.  She gives her all to live a full and fulfilling life.</w:t>
             </w:r>
           </w:p>
-          <w:p/>
           <w:p>
-            <w:r>
-              <w:t>Challenge:  Andrea’s knowledge of virtual reality is limited and struggles to find time to learn about the progress of VR in year 2016 and 2017.</w:t>
-            </w:r>
+            <w:bookmarkStart w:id="0" w:name="_GoBack"/>
+            <w:bookmarkEnd w:id="0"/>
           </w:p>
-          <w:p/>
         </w:tc>
       </w:tr>
       <w:tr>

</xml_diff>